<commit_message>
still work in progress
</commit_message>
<xml_diff>
--- a/conferencesAndSeminars.docx
+++ b/conferencesAndSeminars.docx
@@ -10,6 +10,82 @@
         <w:t xml:space="preserve">Conferences and Seminars</w:t>
       </w:r>
     </w:p>
+    <w:tbl>
+      <w:tblPr>
+        <w:tblCellMar>
+          <w:bottom w:type="auto" w:w="0"/>
+          <w:top w:type="auto" w:w="0"/>
+          <w:left w:type="auto" w:w="0"/>
+          <w:right w:type="auto" w:w="0"/>
+        </w:tblCellMar>
+        <w:tblBorders>
+          <w:top w:val="single" w:sz="4" w:space="0" w:color="auto"/>
+          <w:left w:val="single" w:sz="4" w:space="0" w:color="auto"/>
+          <w:bottom w:val="single" w:sz="4" w:space="0" w:color="auto"/>
+          <w:right w:val="single" w:sz="4" w:space="0" w:color="auto"/>
+          <w:insideH w:val="single" w:sz="4" w:space="0" w:color="auto"/>
+          <w:insideV w:val="single" w:sz="4" w:space="0" w:color="auto"/>
+        </w:tblBorders>
+        <w:tblW w:type="auto" w:w="100"/>
+      </w:tblPr>
+      <w:tblGrid>
+        <w:gridCol w:w="100"/>
+        <w:gridCol w:w="100"/>
+      </w:tblGrid>
+      <w:tr>
+        <w:tc>
+          <w:tcPr>
+            <w:tcBorders>
+              <w:top w:sz="0" w:color="white"/>
+              <w:bottom w:val="outset" w:sz="60" w:color="red"/>
+              <w:left w:sz="0" w:color="white"/>
+              <w:right w:sz="0" w:color="white"/>
+            </w:tcBorders>
+            <w:tcW w:w="12" w:type="pct"/>
+          </w:tcPr>
+          <w:p>
+            <w:r>
+              <w:t xml:space="preserve"/>
+            </w:r>
+          </w:p>
+        </w:tc>
+      </w:tr>
+      <w:tr>
+        <w:tc>
+          <w:tcPr>
+            <w:tcBorders>
+              <w:top w:sz="0" w:color="white"/>
+              <w:bottom w:sz="0" w:color="white"/>
+              <w:left w:sz="0" w:color="white"/>
+              <w:right w:sz="0" w:color="white"/>
+            </w:tcBorders>
+            <w:tcW w:w="12" w:type="pct"/>
+          </w:tcPr>
+          <w:p>
+            <w:r>
+              <w:t xml:space="preserve">2013-05-01</w:t>
+            </w:r>
+          </w:p>
+        </w:tc>
+        <w:tc>
+          <w:tcPr>
+            <w:tcBorders>
+              <w:top w:sz="0" w:color="white"/>
+              <w:bottom w:sz="0" w:color="white"/>
+              <w:left w:sz="0" w:color="white"/>
+              <w:right w:sz="0" w:color="white"/>
+            </w:tcBorders>
+            <w:vAlign w:val="center"/>
+            <w:tcW w:w="88" w:type="pct"/>
+          </w:tcPr>
+          <w:p>
+            <w:r>
+              <w:t xml:space="preserve">SemTechBiz San Francisco</w:t>
+            </w:r>
+          </w:p>
+        </w:tc>
+      </w:tr>
+    </w:tbl>
     <w:sectPr>
       <w:pgSz w:w="11906" w:h="16838" w:orient="portrait"/>
       <w:pgMar w:top="1440" w:right="1440" w:bottom="1440" w:left="1440" w:header="708" w:footer="708" w:gutter="0" w:mirrorMargins="false"/>

</xml_diff>

<commit_message>
Basic layout for Conferences and education
still needs more polishing but takes the info neede from the json file
</commit_message>
<xml_diff>
--- a/conferencesAndSeminars.docx
+++ b/conferencesAndSeminars.docx
@@ -2,14 +2,6 @@
 <file path=word/document.xml><?xml version="1.0" encoding="utf-8"?>
 <w:document xmlns:wpc="http://schemas.microsoft.com/office/word/2010/wordprocessingCanvas" xmlns:mc="http://schemas.openxmlformats.org/markup-compatibility/2006" xmlns:o="urn:schemas-microsoft-com:office:office" xmlns:r="http://schemas.openxmlformats.org/officeDocument/2006/relationships" xmlns:m="http://schemas.openxmlformats.org/officeDocument/2006/math" xmlns:v="urn:schemas-microsoft-com:vml" xmlns:wp14="http://schemas.microsoft.com/office/word/2010/wordprocessingDrawing" xmlns:wp="http://schemas.openxmlformats.org/drawingml/2006/wordprocessingDrawing" xmlns:w10="urn:schemas-microsoft-com:office:word" xmlns:w="http://schemas.openxmlformats.org/wordprocessingml/2006/main" xmlns:w14="http://schemas.microsoft.com/office/word/2010/wordml" xmlns:w15="http://schemas.microsoft.com/office/word/2012/wordml" xmlns:wpg="http://schemas.microsoft.com/office/word/2010/wordprocessingGroup" xmlns:wpi="http://schemas.microsoft.com/office/word/2010/wordprocessingInk" xmlns:wne="http://schemas.microsoft.com/office/word/2006/wordml" xmlns:wps="http://schemas.microsoft.com/office/word/2010/wordprocessingShape" mc:Ignorable="w14 w15 wp14">
   <w:body>
-    <w:p>
-      <w:pPr>
-        <w:pStyle w:val="Heading2"/>
-      </w:pPr>
-      <w:r>
-        <w:t xml:space="preserve">Conferences and Seminars</w:t>
-      </w:r>
-    </w:p>
     <w:tbl>
       <w:tblPr>
         <w:tblCellMar>
@@ -26,7 +18,7 @@
           <w:insideH w:val="single" w:sz="4" w:space="0" w:color="auto"/>
           <w:insideV w:val="single" w:sz="4" w:space="0" w:color="auto"/>
         </w:tblBorders>
-        <w:tblW w:type="auto" w:w="100"/>
+        <w:tblW w:type="pct" w:w="100%"/>
       </w:tblPr>
       <w:tblGrid>
         <w:gridCol w:w="100"/>
@@ -36,12 +28,12 @@
         <w:tc>
           <w:tcPr>
             <w:tcBorders>
-              <w:top w:sz="0" w:color="white"/>
-              <w:bottom w:val="outset" w:sz="60" w:color="red"/>
-              <w:left w:sz="0" w:color="white"/>
-              <w:right w:sz="0" w:color="white"/>
-            </w:tcBorders>
-            <w:tcW w:w="12" w:type="pct"/>
+              <w:top w:color="white"/>
+              <w:bottom w:color="white"/>
+              <w:left w:color="white"/>
+              <w:right w:color="white"/>
+            </w:tcBorders>
+            <w:tcW w:w="15" w:type="pct"/>
           </w:tcPr>
           <w:p>
             <w:r>
@@ -49,20 +41,88 @@
             </w:r>
           </w:p>
         </w:tc>
-      </w:tr>
-      <w:tr>
-        <w:tc>
-          <w:tcPr>
-            <w:tcBorders>
-              <w:top w:sz="0" w:color="white"/>
-              <w:bottom w:sz="0" w:color="white"/>
-              <w:left w:sz="0" w:color="white"/>
-              <w:right w:sz="0" w:color="white"/>
-            </w:tcBorders>
-            <w:tcW w:w="12" w:type="pct"/>
-          </w:tcPr>
-          <w:p>
-            <w:r>
+        <w:tc>
+          <w:tcPr>
+            <w:tcBorders>
+              <w:top w:color="white"/>
+              <w:bottom w:color="white"/>
+              <w:left w:color="white"/>
+              <w:right w:color="white"/>
+            </w:tcBorders>
+            <w:tcW w:w="85" w:type="pct"/>
+          </w:tcPr>
+          <w:p>
+            <w:pPr>
+              <w:pStyle w:val="Heading2"/>
+            </w:pPr>
+            <w:r>
+              <w:t xml:space="preserve">Conferences and Seminars</w:t>
+            </w:r>
+          </w:p>
+        </w:tc>
+      </w:tr>
+      <w:tr>
+        <w:tc>
+          <w:tcPr>
+            <w:tcBorders>
+              <w:top w:color="white"/>
+              <w:bottom w:color="white"/>
+              <w:left w:color="white"/>
+              <w:right w:color="white"/>
+            </w:tcBorders>
+            <w:tcW w:w="15" w:type="pct"/>
+          </w:tcPr>
+          <w:p>
+            <w:r>
+              <w:rPr>
+                <w:sz w:val="10"/>
+                <w:szCs w:val="10"/>
+                <w:rFonts w:ascii="calibri" w:cs="calibri" w:eastAsia="calibri" w:hAnsi="calibri"/>
+              </w:rPr>
+              <w:t xml:space="preserve"> </w:t>
+            </w:r>
+          </w:p>
+        </w:tc>
+        <w:tc>
+          <w:tcPr>
+            <w:tcBorders>
+              <w:top w:color="white"/>
+              <w:bottom w:color="white"/>
+              <w:left w:color="white"/>
+              <w:right w:color="white"/>
+            </w:tcBorders>
+            <w:tcW w:w="15" w:type="pct"/>
+          </w:tcPr>
+          <w:p>
+            <w:r>
+              <w:rPr>
+                <w:sz w:val="10"/>
+                <w:szCs w:val="10"/>
+                <w:rFonts w:ascii="calibri" w:cs="calibri" w:eastAsia="calibri" w:hAnsi="calibri"/>
+              </w:rPr>
+              <w:t xml:space="preserve"> </w:t>
+            </w:r>
+          </w:p>
+        </w:tc>
+      </w:tr>
+      <w:tr>
+        <w:tc>
+          <w:tcPr>
+            <w:tcBorders>
+              <w:top w:color="white"/>
+              <w:bottom w:color="white"/>
+              <w:left w:color="white"/>
+              <w:right w:color="white"/>
+            </w:tcBorders>
+            <w:tcW w:w="15" w:type="pct"/>
+          </w:tcPr>
+          <w:p>
+            <w:r>
+              <w:rPr>
+                <w:sz w:val="22"/>
+                <w:szCs w:val="22"/>
+                <w:rFonts w:ascii="calibri" w:cs="calibri" w:eastAsia="calibri" w:hAnsi="calibri"/>
+              </w:rPr>
               <w:t xml:space="preserve">2013-05-01</w:t>
             </w:r>
           </w:p>
@@ -70,17 +130,285 @@
         <w:tc>
           <w:tcPr>
             <w:tcBorders>
-              <w:top w:sz="0" w:color="white"/>
-              <w:bottom w:sz="0" w:color="white"/>
-              <w:left w:sz="0" w:color="white"/>
-              <w:right w:sz="0" w:color="white"/>
-            </w:tcBorders>
-            <w:vAlign w:val="center"/>
-            <w:tcW w:w="88" w:type="pct"/>
-          </w:tcPr>
-          <w:p>
-            <w:r>
-              <w:t xml:space="preserve">SemTechBiz San Francisco</w:t>
+              <w:top w:color="white"/>
+              <w:bottom w:color="white"/>
+              <w:left w:color="white"/>
+              <w:right w:color="white"/>
+            </w:tcBorders>
+            <w:tcW w:w="85" w:type="pct"/>
+          </w:tcPr>
+          <w:p>
+            <w:r>
+              <w:rPr>
+                <w:sz w:val="22"/>
+                <w:szCs w:val="22"/>
+                <w:rFonts w:ascii="calibri" w:cs="calibri" w:eastAsia="calibri" w:hAnsi="calibri"/>
+              </w:rPr>
+              <w:t xml:space="preserve">SemTechBizSan Francisco</w:t>
+            </w:r>
+          </w:p>
+        </w:tc>
+      </w:tr>
+      <w:tr>
+        <w:tc>
+          <w:tcPr>
+            <w:tcBorders>
+              <w:top w:color="white"/>
+              <w:bottom w:color="white"/>
+              <w:left w:color="white"/>
+              <w:right w:color="white"/>
+            </w:tcBorders>
+            <w:tcW w:w="15" w:type="pct"/>
+          </w:tcPr>
+          <w:p>
+            <w:r>
+              <w:rPr>
+                <w:sz w:val="22"/>
+                <w:szCs w:val="22"/>
+                <w:rFonts w:ascii="calibri" w:cs="calibri" w:eastAsia="calibri" w:hAnsi="calibri"/>
+              </w:rPr>
+              <w:t xml:space="preserve">2014-05-01</w:t>
+            </w:r>
+          </w:p>
+        </w:tc>
+        <w:tc>
+          <w:tcPr>
+            <w:tcBorders>
+              <w:top w:color="white"/>
+              <w:bottom w:color="white"/>
+              <w:left w:color="white"/>
+              <w:right w:color="white"/>
+            </w:tcBorders>
+            <w:tcW w:w="85" w:type="pct"/>
+          </w:tcPr>
+          <w:p>
+            <w:r>
+              <w:rPr>
+                <w:sz w:val="22"/>
+                <w:szCs w:val="22"/>
+                <w:rFonts w:ascii="calibri" w:cs="calibri" w:eastAsia="calibri" w:hAnsi="calibri"/>
+              </w:rPr>
+              <w:t xml:space="preserve">Oracle Open WorldSan Francisco</w:t>
+            </w:r>
+          </w:p>
+        </w:tc>
+      </w:tr>
+      <w:tr>
+        <w:tc>
+          <w:tcPr>
+            <w:tcBorders>
+              <w:top w:color="white"/>
+              <w:bottom w:color="white"/>
+              <w:left w:color="white"/>
+              <w:right w:color="white"/>
+            </w:tcBorders>
+            <w:tcW w:w="15" w:type="pct"/>
+          </w:tcPr>
+          <w:p>
+            <w:r>
+              <w:rPr>
+                <w:sz w:val="22"/>
+                <w:szCs w:val="22"/>
+                <w:rFonts w:ascii="calibri" w:cs="calibri" w:eastAsia="calibri" w:hAnsi="calibri"/>
+              </w:rPr>
+              <w:t xml:space="preserve">2014-08-01</w:t>
+            </w:r>
+          </w:p>
+        </w:tc>
+        <w:tc>
+          <w:tcPr>
+            <w:tcBorders>
+              <w:top w:color="white"/>
+              <w:bottom w:color="white"/>
+              <w:left w:color="white"/>
+              <w:right w:color="white"/>
+            </w:tcBorders>
+            <w:tcW w:w="85" w:type="pct"/>
+          </w:tcPr>
+          <w:p>
+            <w:r>
+              <w:rPr>
+                <w:sz w:val="22"/>
+                <w:szCs w:val="22"/>
+                <w:rFonts w:ascii="calibri" w:cs="calibri" w:eastAsia="calibri" w:hAnsi="calibri"/>
+              </w:rPr>
+              <w:t xml:space="preserve">AWS SummitStockholm</w:t>
+            </w:r>
+          </w:p>
+        </w:tc>
+      </w:tr>
+      <w:tr>
+        <w:tc>
+          <w:tcPr>
+            <w:tcBorders>
+              <w:top w:color="white"/>
+              <w:bottom w:color="white"/>
+              <w:left w:color="white"/>
+              <w:right w:color="white"/>
+            </w:tcBorders>
+            <w:tcW w:w="15" w:type="pct"/>
+          </w:tcPr>
+          <w:p>
+            <w:r>
+              <w:rPr>
+                <w:sz w:val="22"/>
+                <w:szCs w:val="22"/>
+                <w:rFonts w:ascii="calibri" w:cs="calibri" w:eastAsia="calibri" w:hAnsi="calibri"/>
+              </w:rPr>
+              <w:t xml:space="preserve">2016-09-01</w:t>
+            </w:r>
+          </w:p>
+        </w:tc>
+        <w:tc>
+          <w:tcPr>
+            <w:tcBorders>
+              <w:top w:color="white"/>
+              <w:bottom w:color="white"/>
+              <w:left w:color="white"/>
+              <w:right w:color="white"/>
+            </w:tcBorders>
+            <w:tcW w:w="85" w:type="pct"/>
+          </w:tcPr>
+          <w:p>
+            <w:r>
+              <w:rPr>
+                <w:sz w:val="22"/>
+                <w:szCs w:val="22"/>
+                <w:rFonts w:ascii="calibri" w:cs="calibri" w:eastAsia="calibri" w:hAnsi="calibri"/>
+              </w:rPr>
+              <w:t xml:space="preserve">RedHat ForumCopenhagen</w:t>
+            </w:r>
+          </w:p>
+        </w:tc>
+      </w:tr>
+      <w:tr>
+        <w:tc>
+          <w:tcPr>
+            <w:tcBorders>
+              <w:top w:color="white"/>
+              <w:bottom w:color="white"/>
+              <w:left w:color="white"/>
+              <w:right w:color="white"/>
+            </w:tcBorders>
+            <w:tcW w:w="15" w:type="pct"/>
+          </w:tcPr>
+          <w:p>
+            <w:r>
+              <w:rPr>
+                <w:sz w:val="22"/>
+                <w:szCs w:val="22"/>
+                <w:rFonts w:ascii="calibri" w:cs="calibri" w:eastAsia="calibri" w:hAnsi="calibri"/>
+              </w:rPr>
+              <w:t xml:space="preserve">2018-09-01</w:t>
+            </w:r>
+          </w:p>
+        </w:tc>
+        <w:tc>
+          <w:tcPr>
+            <w:tcBorders>
+              <w:top w:color="white"/>
+              <w:bottom w:color="white"/>
+              <w:left w:color="white"/>
+              <w:right w:color="white"/>
+            </w:tcBorders>
+            <w:tcW w:w="85" w:type="pct"/>
+          </w:tcPr>
+          <w:p>
+            <w:r>
+              <w:rPr>
+                <w:sz w:val="22"/>
+                <w:szCs w:val="22"/>
+                <w:rFonts w:ascii="calibri" w:cs="calibri" w:eastAsia="calibri" w:hAnsi="calibri"/>
+              </w:rPr>
+              <w:t xml:space="preserve">AWS developer dayCopenhagen</w:t>
+            </w:r>
+          </w:p>
+        </w:tc>
+      </w:tr>
+      <w:tr>
+        <w:tc>
+          <w:tcPr>
+            <w:tcBorders>
+              <w:top w:color="white"/>
+              <w:bottom w:color="white"/>
+              <w:left w:color="white"/>
+              <w:right w:color="white"/>
+            </w:tcBorders>
+            <w:tcW w:w="15" w:type="pct"/>
+          </w:tcPr>
+          <w:p>
+            <w:r>
+              <w:rPr>
+                <w:sz w:val="22"/>
+                <w:szCs w:val="22"/>
+                <w:rFonts w:ascii="calibri" w:cs="calibri" w:eastAsia="calibri" w:hAnsi="calibri"/>
+              </w:rPr>
+              <w:t xml:space="preserve">2018-11-15</w:t>
+            </w:r>
+          </w:p>
+        </w:tc>
+        <w:tc>
+          <w:tcPr>
+            <w:tcBorders>
+              <w:top w:color="white"/>
+              <w:bottom w:color="white"/>
+              <w:left w:color="white"/>
+              <w:right w:color="white"/>
+            </w:tcBorders>
+            <w:tcW w:w="85" w:type="pct"/>
+          </w:tcPr>
+          <w:p>
+            <w:r>
+              <w:rPr>
+                <w:sz w:val="22"/>
+                <w:szCs w:val="22"/>
+                <w:rFonts w:ascii="calibri" w:cs="calibri" w:eastAsia="calibri" w:hAnsi="calibri"/>
+              </w:rPr>
+              <w:t xml:space="preserve">GOTO;Copenhagen</w:t>
+            </w:r>
+          </w:p>
+        </w:tc>
+      </w:tr>
+      <w:tr>
+        <w:tc>
+          <w:tcPr>
+            <w:tcBorders>
+              <w:top w:color="white"/>
+              <w:bottom w:color="white"/>
+              <w:left w:color="white"/>
+              <w:right w:color="white"/>
+            </w:tcBorders>
+            <w:tcW w:w="15" w:type="pct"/>
+          </w:tcPr>
+          <w:p>
+            <w:r>
+              <w:rPr>
+                <w:sz w:val="22"/>
+                <w:szCs w:val="22"/>
+                <w:rFonts w:ascii="calibri" w:cs="calibri" w:eastAsia="calibri" w:hAnsi="calibri"/>
+              </w:rPr>
+              <w:t xml:space="preserve">2019-08-01</w:t>
+            </w:r>
+          </w:p>
+        </w:tc>
+        <w:tc>
+          <w:tcPr>
+            <w:tcBorders>
+              <w:top w:color="white"/>
+              <w:bottom w:color="white"/>
+              <w:left w:color="white"/>
+              <w:right w:color="white"/>
+            </w:tcBorders>
+            <w:tcW w:w="85" w:type="pct"/>
+          </w:tcPr>
+          <w:p>
+            <w:r>
+              <w:rPr>
+                <w:sz w:val="22"/>
+                <w:szCs w:val="22"/>
+                <w:rFonts w:ascii="calibri" w:cs="calibri" w:eastAsia="calibri" w:hAnsi="calibri"/>
+              </w:rPr>
+              <w:t xml:space="preserve">AWS SummitStockholm</w:t>
             </w:r>
           </w:p>
         </w:tc>

</xml_diff>